<commit_message>
updating classification of docs
</commit_message>
<xml_diff>
--- a/docker/docmosis/templates/CV-SPC-HRN-ENG-01282.docx
+++ b/docker/docmosis/templates/CV-SPC-HRN-ENG-01282.docx
@@ -7047,124 +7047,6 @@
     <w:pPr>
       <w:pStyle w:val="Footer"/>
     </w:pPr>
-    <w:r>
-      <w:rPr>
-        <w:noProof/>
-      </w:rPr>
-      <mc:AlternateContent>
-        <mc:Choice Requires="wps">
-          <w:drawing>
-            <wp:anchor distT="0" distB="0" distL="0" distR="0" simplePos="0" relativeHeight="251659264" behindDoc="0" locked="0" layoutInCell="1" allowOverlap="1" wp14:anchorId="001EEC3D" wp14:editId="138C0018">
-              <wp:simplePos x="635" y="635"/>
-              <wp:positionH relativeFrom="page">
-                <wp:align>left</wp:align>
-              </wp:positionH>
-              <wp:positionV relativeFrom="page">
-                <wp:align>bottom</wp:align>
-              </wp:positionV>
-              <wp:extent cx="443865" cy="443865"/>
-              <wp:effectExtent l="0" t="0" r="6350" b="0"/>
-              <wp:wrapNone/>
-              <wp:docPr id="4" name="Text Box 4" descr="Classification: Controlled">
-                <a:extLst xmlns:a="http://schemas.openxmlformats.org/drawingml/2006/main">
-                  <a:ext uri="{5AE41FA2-C0FF-4470-9BD4-5FADCA87CBE2}">
-                    <aclsh:classification xmlns:aclsh="http://schemas.microsoft.com/office/drawing/2020/classificationShape" classificationOutcomeType="ftr"/>
-                  </a:ext>
-                </a:extLst>
-              </wp:docPr>
-              <wp:cNvGraphicFramePr/>
-              <a:graphic xmlns:a="http://schemas.openxmlformats.org/drawingml/2006/main">
-                <a:graphicData uri="http://schemas.microsoft.com/office/word/2010/wordprocessingShape">
-                  <wps:wsp>
-                    <wps:cNvSpPr txBox="1"/>
-                    <wps:spPr>
-                      <a:xfrm>
-                        <a:off x="0" y="0"/>
-                        <a:ext cx="443865" cy="443865"/>
-                      </a:xfrm>
-                      <a:prstGeom prst="rect">
-                        <a:avLst/>
-                      </a:prstGeom>
-                      <a:noFill/>
-                      <a:ln>
-                        <a:noFill/>
-                      </a:ln>
-                    </wps:spPr>
-                    <wps:txbx>
-                      <w:txbxContent>
-                        <w:p>
-                          <w:pPr>
-                            <w:rPr>
-                              <w:rFonts w:ascii="Calibri" w:eastAsia="Calibri" w:hAnsi="Calibri" w:cs="Calibri"/>
-                              <w:noProof/>
-                              <w:color w:val="FF0000"/>
-                              <w:sz w:val="12"/>
-                              <w:szCs w:val="12"/>
-                            </w:rPr>
-                          </w:pPr>
-                          <w:r>
-                            <w:rPr>
-                              <w:rFonts w:ascii="Calibri" w:eastAsia="Calibri" w:hAnsi="Calibri" w:cs="Calibri"/>
-                              <w:noProof/>
-                              <w:color w:val="FF0000"/>
-                              <w:sz w:val="12"/>
-                              <w:szCs w:val="12"/>
-                            </w:rPr>
-                            <w:t>Classification: Controlled</w:t>
-                          </w:r>
-                        </w:p>
-                      </w:txbxContent>
-                    </wps:txbx>
-                    <wps:bodyPr rot="0" spcFirstLastPara="0" vertOverflow="overflow" horzOverflow="overflow" vert="horz" wrap="none" lIns="254000" tIns="0" rIns="0" bIns="190500" numCol="1" spcCol="0" rtlCol="0" fromWordArt="0" anchor="b" anchorCtr="0" forceAA="0" compatLnSpc="1">
-                      <a:prstTxWarp prst="textNoShape">
-                        <a:avLst/>
-                      </a:prstTxWarp>
-                      <a:spAutoFit/>
-                    </wps:bodyPr>
-                  </wps:wsp>
-                </a:graphicData>
-              </a:graphic>
-            </wp:anchor>
-          </w:drawing>
-        </mc:Choice>
-        <mc:Fallback>
-          <w:pict>
-            <v:shapetype w14:anchorId="001EEC3D" id="_x0000_t202" coordsize="21600,21600" o:spt="202" path="m,l,21600r21600,l21600,xe">
-              <v:stroke joinstyle="miter"/>
-              <v:path gradientshapeok="t" o:connecttype="rect"/>
-            </v:shapetype>
-            <v:shape id="Text Box 4" o:spid="_x0000_s1026" type="#_x0000_t202" alt="Classification: Controlled" style="position:absolute;margin-left:0;margin-top:0;width:34.95pt;height:34.95pt;z-index:251659264;visibility:visible;mso-wrap-style:none;mso-wrap-distance-left:0;mso-wrap-distance-top:0;mso-wrap-distance-right:0;mso-wrap-distance-bottom:0;mso-position-horizontal:left;mso-position-horizontal-relative:page;mso-position-vertical:bottom;mso-position-vertical-relative:page;v-text-anchor:bottom" o:gfxdata="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" filled="f" stroked="f">
-              <v:textbox style="mso-fit-shape-to-text:t" inset="20pt,0,0,15pt">
-                <w:txbxContent>
-                  <w:p>
-                    <w:pPr>
-                      <w:rPr>
-                        <w:rFonts w:ascii="Calibri" w:eastAsia="Calibri" w:hAnsi="Calibri" w:cs="Calibri"/>
-                        <w:noProof/>
-                        <w:color w:val="FF0000"/>
-                        <w:sz w:val="12"/>
-                        <w:szCs w:val="12"/>
-                      </w:rPr>
-                    </w:pPr>
-                    <w:r>
-                      <w:rPr>
-                        <w:rFonts w:ascii="Calibri" w:eastAsia="Calibri" w:hAnsi="Calibri" w:cs="Calibri"/>
-                        <w:noProof/>
-                        <w:color w:val="FF0000"/>
-                        <w:sz w:val="12"/>
-                        <w:szCs w:val="12"/>
-                      </w:rPr>
-                      <w:t>Classification: Controlled</w:t>
-                    </w:r>
-                  </w:p>
-                </w:txbxContent>
-              </v:textbox>
-              <w10:wrap anchorx="page" anchory="page"/>
-            </v:shape>
-          </w:pict>
-        </mc:Fallback>
-      </mc:AlternateContent>
-    </w:r>
   </w:p>
 </w:ftr>
 </file>
@@ -7373,124 +7255,6 @@
     <w:pPr>
       <w:pStyle w:val="Footer"/>
     </w:pPr>
-    <w:r>
-      <w:rPr>
-        <w:noProof/>
-      </w:rPr>
-      <mc:AlternateContent>
-        <mc:Choice Requires="wps">
-          <w:drawing>
-            <wp:anchor distT="0" distB="0" distL="0" distR="0" simplePos="0" relativeHeight="251658240" behindDoc="0" locked="0" layoutInCell="1" allowOverlap="1" wp14:anchorId="5A15898E" wp14:editId="5DB7B4D1">
-              <wp:simplePos x="635" y="635"/>
-              <wp:positionH relativeFrom="page">
-                <wp:align>left</wp:align>
-              </wp:positionH>
-              <wp:positionV relativeFrom="page">
-                <wp:align>bottom</wp:align>
-              </wp:positionV>
-              <wp:extent cx="443865" cy="443865"/>
-              <wp:effectExtent l="0" t="0" r="6350" b="0"/>
-              <wp:wrapNone/>
-              <wp:docPr id="3" name="Text Box 3" descr="Classification: Controlled">
-                <a:extLst xmlns:a="http://schemas.openxmlformats.org/drawingml/2006/main">
-                  <a:ext uri="{5AE41FA2-C0FF-4470-9BD4-5FADCA87CBE2}">
-                    <aclsh:classification xmlns:aclsh="http://schemas.microsoft.com/office/drawing/2020/classificationShape" classificationOutcomeType="ftr"/>
-                  </a:ext>
-                </a:extLst>
-              </wp:docPr>
-              <wp:cNvGraphicFramePr/>
-              <a:graphic xmlns:a="http://schemas.openxmlformats.org/drawingml/2006/main">
-                <a:graphicData uri="http://schemas.microsoft.com/office/word/2010/wordprocessingShape">
-                  <wps:wsp>
-                    <wps:cNvSpPr txBox="1"/>
-                    <wps:spPr>
-                      <a:xfrm>
-                        <a:off x="0" y="0"/>
-                        <a:ext cx="443865" cy="443865"/>
-                      </a:xfrm>
-                      <a:prstGeom prst="rect">
-                        <a:avLst/>
-                      </a:prstGeom>
-                      <a:noFill/>
-                      <a:ln>
-                        <a:noFill/>
-                      </a:ln>
-                    </wps:spPr>
-                    <wps:txbx>
-                      <w:txbxContent>
-                        <w:p>
-                          <w:pPr>
-                            <w:rPr>
-                              <w:rFonts w:ascii="Calibri" w:eastAsia="Calibri" w:hAnsi="Calibri" w:cs="Calibri"/>
-                              <w:noProof/>
-                              <w:color w:val="FF0000"/>
-                              <w:sz w:val="12"/>
-                              <w:szCs w:val="12"/>
-                            </w:rPr>
-                          </w:pPr>
-                          <w:r>
-                            <w:rPr>
-                              <w:rFonts w:ascii="Calibri" w:eastAsia="Calibri" w:hAnsi="Calibri" w:cs="Calibri"/>
-                              <w:noProof/>
-                              <w:color w:val="FF0000"/>
-                              <w:sz w:val="12"/>
-                              <w:szCs w:val="12"/>
-                            </w:rPr>
-                            <w:t>Classification: Controlled</w:t>
-                          </w:r>
-                        </w:p>
-                      </w:txbxContent>
-                    </wps:txbx>
-                    <wps:bodyPr rot="0" spcFirstLastPara="0" vertOverflow="overflow" horzOverflow="overflow" vert="horz" wrap="none" lIns="254000" tIns="0" rIns="0" bIns="190500" numCol="1" spcCol="0" rtlCol="0" fromWordArt="0" anchor="b" anchorCtr="0" forceAA="0" compatLnSpc="1">
-                      <a:prstTxWarp prst="textNoShape">
-                        <a:avLst/>
-                      </a:prstTxWarp>
-                      <a:spAutoFit/>
-                    </wps:bodyPr>
-                  </wps:wsp>
-                </a:graphicData>
-              </a:graphic>
-            </wp:anchor>
-          </w:drawing>
-        </mc:Choice>
-        <mc:Fallback>
-          <w:pict>
-            <v:shapetype w14:anchorId="5A15898E" id="_x0000_t202" coordsize="21600,21600" o:spt="202" path="m,l,21600r21600,l21600,xe">
-              <v:stroke joinstyle="miter"/>
-              <v:path gradientshapeok="t" o:connecttype="rect"/>
-            </v:shapetype>
-            <v:shape id="Text Box 3" o:spid="_x0000_s1027" type="#_x0000_t202" alt="Classification: Controlled" style="position:absolute;margin-left:0;margin-top:0;width:34.95pt;height:34.95pt;z-index:251658240;visibility:visible;mso-wrap-style:none;mso-wrap-distance-left:0;mso-wrap-distance-top:0;mso-wrap-distance-right:0;mso-wrap-distance-bottom:0;mso-position-horizontal:left;mso-position-horizontal-relative:page;mso-position-vertical:bottom;mso-position-vertical-relative:page;v-text-anchor:bottom" o:gfxdata="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" filled="f" stroked="f">
-              <v:textbox style="mso-fit-shape-to-text:t" inset="20pt,0,0,15pt">
-                <w:txbxContent>
-                  <w:p>
-                    <w:pPr>
-                      <w:rPr>
-                        <w:rFonts w:ascii="Calibri" w:eastAsia="Calibri" w:hAnsi="Calibri" w:cs="Calibri"/>
-                        <w:noProof/>
-                        <w:color w:val="FF0000"/>
-                        <w:sz w:val="12"/>
-                        <w:szCs w:val="12"/>
-                      </w:rPr>
-                    </w:pPr>
-                    <w:r>
-                      <w:rPr>
-                        <w:rFonts w:ascii="Calibri" w:eastAsia="Calibri" w:hAnsi="Calibri" w:cs="Calibri"/>
-                        <w:noProof/>
-                        <w:color w:val="FF0000"/>
-                        <w:sz w:val="12"/>
-                        <w:szCs w:val="12"/>
-                      </w:rPr>
-                      <w:t>Classification: Controlled</w:t>
-                    </w:r>
-                  </w:p>
-                </w:txbxContent>
-              </v:textbox>
-              <w10:wrap anchorx="page" anchory="page"/>
-            </v:shape>
-          </w:pict>
-        </mc:Fallback>
-      </mc:AlternateContent>
-    </w:r>
   </w:p>
 </w:ftr>
 </file>
@@ -8978,6 +8742,15 @@
 </file>
 
 <file path=customXml/item1.xml><?xml version="1.0" encoding="utf-8"?>
+<?mso-contentType ?>
+<FormTemplates xmlns="http://schemas.microsoft.com/sharepoint/v3/contenttype/forms">
+  <Display>DocumentLibraryForm</Display>
+  <Edit>DocumentLibraryForm</Edit>
+  <New>DocumentLibraryForm</New>
+</FormTemplates>
+</file>
+
+<file path=customXml/item2.xml><?xml version="1.0" encoding="utf-8"?>
 <ct:contentTypeSchema xmlns:ct="http://schemas.microsoft.com/office/2006/metadata/contentType" xmlns:ma="http://schemas.microsoft.com/office/2006/metadata/properties/metaAttributes" ct:_="" ma:_="" ma:contentTypeName="_CtTemplate" ma:contentTypeID="0x01010064A5FDCCFB03F540B94405305D7DE14F00A4F8B82F7CEF57469A8FE5CEAB7A0EE0" ma:contentTypeVersion="53" ma:contentTypeDescription="Part of Template Management with Site Columns representing custom attributes." ma:contentTypeScope="" ma:versionID="69a47f6434bbb6ed0a644919a98a9681">
   <xsd:schema xmlns:xsd="http://www.w3.org/2001/XMLSchema" xmlns:xs="http://www.w3.org/2001/XMLSchema" xmlns:p="http://schemas.microsoft.com/office/2006/metadata/properties" xmlns:ns2="f336f4fe-8719-4ea2-b5d6-29b3a580aeb4" xmlns:ns3="b57b892a-dd61-4bba-b372-a8d93da2c7e6" targetNamespace="http://schemas.microsoft.com/office/2006/metadata/properties" ma:root="true" ma:fieldsID="71934021bdb6f6617baa79601bda5045" ns2:_="" ns3:_="">
     <xsd:import namespace="f336f4fe-8719-4ea2-b5d6-29b3a580aeb4"/>
@@ -9292,16 +9065,11 @@
 </ct:contentTypeSchema>
 </file>
 
-<file path=customXml/item2.xml><?xml version="1.0" encoding="utf-8"?>
-<?mso-contentType ?>
-<FormTemplates xmlns="http://schemas.microsoft.com/sharepoint/v3/contenttype/forms">
-  <Display>DocumentLibraryForm</Display>
-  <Edit>DocumentLibraryForm</Edit>
-  <New>DocumentLibraryForm</New>
-</FormTemplates>
+<file path=customXml/item3.xml><?xml version="1.0" encoding="utf-8"?>
+<b:Sources xmlns:b="http://schemas.openxmlformats.org/officeDocument/2006/bibliography" xmlns="http://schemas.openxmlformats.org/officeDocument/2006/bibliography" SelectedStyle="\APASixthEditionOfficeOnline.xsl" StyleName="APA" Version="6"/>
 </file>
 
-<file path=customXml/item3.xml><?xml version="1.0" encoding="utf-8"?>
+<file path=customXml/item4.xml><?xml version="1.0" encoding="utf-8"?>
 <p:properties xmlns:p="http://schemas.microsoft.com/office/2006/metadata/properties" xmlns:xsi="http://www.w3.org/2001/XMLSchema-instance" xmlns:pc="http://schemas.microsoft.com/office/infopath/2007/PartnerControls">
   <documentManagement>
     <Stage xmlns="f336f4fe-8719-4ea2-b5d6-29b3a580aeb4">Draft</Stage>
@@ -9319,11 +9087,15 @@
 </p:properties>
 </file>
 
-<file path=customXml/item4.xml><?xml version="1.0" encoding="utf-8"?>
-<b:Sources xmlns:b="http://schemas.openxmlformats.org/officeDocument/2006/bibliography" xmlns="http://schemas.openxmlformats.org/officeDocument/2006/bibliography" SelectedStyle="\APASixthEditionOfficeOnline.xsl" StyleName="APA" Version="6"/>
+<file path=customXml/itemProps1.xml><?xml version="1.0" encoding="utf-8"?>
+<ds:datastoreItem xmlns:ds="http://schemas.openxmlformats.org/officeDocument/2006/customXml" ds:itemID="{B979ABCF-6006-4211-8C04-D08E1C55C8F9}">
+  <ds:schemaRefs>
+    <ds:schemaRef ds:uri="http://schemas.microsoft.com/sharepoint/v3/contenttype/forms"/>
+  </ds:schemaRefs>
+</ds:datastoreItem>
 </file>
 
-<file path=customXml/itemProps1.xml><?xml version="1.0" encoding="utf-8"?>
+<file path=customXml/itemProps2.xml><?xml version="1.0" encoding="utf-8"?>
 <ds:datastoreItem xmlns:ds="http://schemas.openxmlformats.org/officeDocument/2006/customXml" ds:itemID="{F50568C7-0D63-49D8-828E-6EA48601E6B9}">
   <ds:schemaRefs>
     <ds:schemaRef ds:uri="http://schemas.microsoft.com/office/2006/metadata/contentType"/>
@@ -9342,15 +9114,15 @@
 </ds:datastoreItem>
 </file>
 
-<file path=customXml/itemProps2.xml><?xml version="1.0" encoding="utf-8"?>
-<ds:datastoreItem xmlns:ds="http://schemas.openxmlformats.org/officeDocument/2006/customXml" ds:itemID="{B979ABCF-6006-4211-8C04-D08E1C55C8F9}">
+<file path=customXml/itemProps3.xml><?xml version="1.0" encoding="utf-8"?>
+<ds:datastoreItem xmlns:ds="http://schemas.openxmlformats.org/officeDocument/2006/customXml" ds:itemID="{5C627932-C981-4CFE-9BA8-667150120D32}">
   <ds:schemaRefs>
-    <ds:schemaRef ds:uri="http://schemas.microsoft.com/sharepoint/v3/contenttype/forms"/>
+    <ds:schemaRef ds:uri="http://schemas.openxmlformats.org/officeDocument/2006/bibliography"/>
   </ds:schemaRefs>
 </ds:datastoreItem>
 </file>
 
-<file path=customXml/itemProps3.xml><?xml version="1.0" encoding="utf-8"?>
+<file path=customXml/itemProps4.xml><?xml version="1.0" encoding="utf-8"?>
 <ds:datastoreItem xmlns:ds="http://schemas.openxmlformats.org/officeDocument/2006/customXml" ds:itemID="{167D3FB0-0D1A-4A81-8A96-EE2F37F3B125}">
   <ds:schemaRefs>
     <ds:schemaRef ds:uri="http://schemas.microsoft.com/office/2006/metadata/properties"/>
@@ -9360,16 +9132,8 @@
 </ds:datastoreItem>
 </file>
 
-<file path=customXml/itemProps4.xml><?xml version="1.0" encoding="utf-8"?>
-<ds:datastoreItem xmlns:ds="http://schemas.openxmlformats.org/officeDocument/2006/customXml" ds:itemID="{5C627932-C981-4CFE-9BA8-667150120D32}">
-  <ds:schemaRefs>
-    <ds:schemaRef ds:uri="http://schemas.openxmlformats.org/officeDocument/2006/bibliography"/>
-  </ds:schemaRefs>
-</ds:datastoreItem>
-</file>
-
 <file path=docMetadata/LabelInfo.xml><?xml version="1.0" encoding="utf-8"?>
 <clbl:labelList xmlns:clbl="http://schemas.microsoft.com/office/2020/mipLabelMetadata">
-  <clbl:label id="{95c71a0f-75e1-4c8f-90e2-641c9351dd98}" enabled="1" method="Standard" siteId="{3e0088dc-0629-4ae6-aa8c-813e7a296f50}" contentBits="2" removed="0"/>
+  <clbl:label id="{fa22dce2-39a9-4bf4-a557-7a50b593b56a}" enabled="1" method="Privileged" siteId="{3e0088dc-0629-4ae6-aa8c-813e7a296f50}" contentBits="0" removed="0"/>
 </clbl:labelList>
 </file>
</xml_diff>